<commit_message>
adding powerpoint and updating project proposal
</commit_message>
<xml_diff>
--- a/project/project-propsal-group51.docx
+++ b/project/project-propsal-group51.docx
@@ -53,25 +53,7 @@
           <w:szCs w:val="24"/>
           <w:lang w:val="en-GB"/>
         </w:rPr>
-        <w:t xml:space="preserve">Jonas Blum, </w:t>
-      </w:r>
-      <w:proofErr w:type="spellStart"/>
-      <w:r>
-        <w:rPr>
-          <w:sz w:val="24"/>
-          <w:szCs w:val="24"/>
-          <w:lang w:val="en-GB"/>
-        </w:rPr>
-        <w:t>Sanjatul</w:t>
-      </w:r>
-      <w:proofErr w:type="spellEnd"/>
-      <w:r>
-        <w:rPr>
-          <w:sz w:val="24"/>
-          <w:szCs w:val="24"/>
-          <w:lang w:val="en-GB"/>
-        </w:rPr>
-        <w:t xml:space="preserve"> Islam, Abdulfattah Morad, Riccardo Rebecchi, Xin Tian</w:t>
+        <w:t>Jonas Blum, Sanjatul Islam, Abdulfattah Morad, Riccardo Rebecchi, Xin Tian</w:t>
       </w:r>
     </w:p>
     <w:p>
@@ -109,6 +91,49 @@
       </w:pPr>
       <w:r>
         <w:rPr>
+          <w:b/>
+          <w:bCs/>
+          <w:lang w:val="en-GB"/>
+        </w:rPr>
+        <w:t xml:space="preserve">Old </w:t>
+      </w:r>
+      <w:r>
+        <w:rPr>
+          <w:b/>
+          <w:bCs/>
+          <w:lang w:val="en-GB"/>
+        </w:rPr>
+        <w:t>research question</w:t>
+      </w:r>
+      <w:r>
+        <w:rPr>
+          <w:b/>
+          <w:bCs/>
+          <w:lang w:val="en-GB"/>
+        </w:rPr>
+        <w:t>:</w:t>
+      </w:r>
+      <w:r>
+        <w:rPr>
+          <w:lang w:val="en-GB"/>
+        </w:rPr>
+        <w:t xml:space="preserve"> </w:t>
+      </w:r>
+    </w:p>
+    <w:p>
+      <w:pPr>
+        <w:rPr>
+          <w:lang w:val="en-GB"/>
+        </w:rPr>
+      </w:pPr>
+      <w:r>
+        <w:rPr>
+          <w:lang w:val="en-GB"/>
+        </w:rPr>
+        <w:t>“</w:t>
+      </w:r>
+      <w:r>
+        <w:rPr>
           <w:lang w:val="en-GB"/>
         </w:rPr>
         <w:t xml:space="preserve">Can we identify distinct </w:t>
@@ -126,21 +151,7 @@
         <w:rPr>
           <w:lang w:val="en-GB"/>
         </w:rPr>
-        <w:t xml:space="preserve">within the </w:t>
-      </w:r>
-      <w:proofErr w:type="spellStart"/>
-      <w:r>
-        <w:rPr>
-          <w:lang w:val="en-GB"/>
-        </w:rPr>
-        <w:t>Friendfeed</w:t>
-      </w:r>
-      <w:proofErr w:type="spellEnd"/>
-      <w:r>
-        <w:rPr>
-          <w:lang w:val="en-GB"/>
-        </w:rPr>
-        <w:t xml:space="preserve"> social network and characterize them based on their connections, shared interests, and user </w:t>
+        <w:t xml:space="preserve">within the Friendfeed social network and characterize them based on their connections, shared interests, and user </w:t>
       </w:r>
       <w:r>
         <w:rPr>
@@ -153,6 +164,121 @@
           <w:lang w:val="en-GB"/>
         </w:rPr>
         <w:t>?</w:t>
+      </w:r>
+      <w:r>
+        <w:rPr>
+          <w:lang w:val="en-GB"/>
+        </w:rPr>
+        <w:t>”</w:t>
+      </w:r>
+      <w:r>
+        <w:rPr>
+          <w:lang w:val="en-GB"/>
+        </w:rPr>
+        <w:br/>
+      </w:r>
+      <w:r>
+        <w:rPr>
+          <w:lang w:val="en-GB"/>
+        </w:rPr>
+        <w:br/>
+      </w:r>
+      <w:r>
+        <w:rPr>
+          <w:b/>
+          <w:bCs/>
+          <w:lang w:val="en-GB"/>
+        </w:rPr>
+        <w:t>New research questions:</w:t>
+      </w:r>
+    </w:p>
+    <w:p>
+      <w:pPr>
+        <w:rPr>
+          <w:rFonts w:ascii="Lato" w:hAnsi="Lato"/>
+          <w:color w:val="273540"/>
+          <w:shd w:val="clear" w:color="auto" w:fill="FFFFFF"/>
+        </w:rPr>
+      </w:pPr>
+      <w:r>
+        <w:rPr>
+          <w:rFonts w:ascii="Lato" w:hAnsi="Lato"/>
+          <w:color w:val="273540"/>
+          <w:shd w:val="clear" w:color="auto" w:fill="FFFFFF"/>
+        </w:rPr>
+        <w:t>“</w:t>
+      </w:r>
+      <w:r>
+        <w:rPr>
+          <w:rFonts w:ascii="Lato" w:hAnsi="Lato"/>
+          <w:color w:val="273540"/>
+          <w:shd w:val="clear" w:color="auto" w:fill="FFFFFF"/>
+        </w:rPr>
+        <w:t>Is it possible to identify distinct social circles within the Friendfeed network based on user connections, and characterize them in terms of shared interests and activity patterns?</w:t>
+      </w:r>
+      <w:r>
+        <w:rPr>
+          <w:rFonts w:ascii="Lato" w:hAnsi="Lato"/>
+          <w:color w:val="273540"/>
+          <w:shd w:val="clear" w:color="auto" w:fill="FFFFFF"/>
+        </w:rPr>
+        <w:t>”</w:t>
+      </w:r>
+    </w:p>
+    <w:p>
+      <w:pPr>
+        <w:rPr>
+          <w:rFonts w:ascii="Lato" w:hAnsi="Lato"/>
+          <w:color w:val="273540"/>
+          <w:shd w:val="clear" w:color="auto" w:fill="FFFFFF"/>
+        </w:rPr>
+      </w:pPr>
+    </w:p>
+    <w:p>
+      <w:pPr>
+        <w:rPr>
+          <w:lang w:val="en-GB"/>
+        </w:rPr>
+      </w:pPr>
+      <w:r>
+        <w:rPr>
+          <w:rFonts w:ascii="Lato" w:hAnsi="Lato"/>
+          <w:color w:val="273540"/>
+          <w:shd w:val="clear" w:color="auto" w:fill="FFFFFF"/>
+        </w:rPr>
+        <w:t>“</w:t>
+      </w:r>
+      <w:r>
+        <w:rPr>
+          <w:rFonts w:ascii="Lato" w:hAnsi="Lato"/>
+          <w:color w:val="273540"/>
+          <w:shd w:val="clear" w:color="auto" w:fill="FFFFFF"/>
+        </w:rPr>
+        <w:t>Is it possible to detect anomalous users in the Friendfeed network (e.g., bots, spammers) based on posting, following, and interaction patterns</w:t>
+      </w:r>
+      <w:r>
+        <w:rPr>
+          <w:rFonts w:ascii="Lato" w:hAnsi="Lato"/>
+          <w:color w:val="273540"/>
+          <w:shd w:val="clear" w:color="auto" w:fill="FFFFFF"/>
+        </w:rPr>
+        <w:t xml:space="preserve"> (commenting/liking)</w:t>
+      </w:r>
+      <w:r>
+        <w:rPr>
+          <w:rFonts w:ascii="Lato" w:hAnsi="Lato"/>
+          <w:color w:val="273540"/>
+          <w:shd w:val="clear" w:color="auto" w:fill="FFFFFF"/>
+        </w:rPr>
+        <w:t>?</w:t>
+      </w:r>
+      <w:r>
+        <w:rPr>
+          <w:rFonts w:ascii="Lato" w:hAnsi="Lato"/>
+          <w:color w:val="273540"/>
+          <w:shd w:val="clear" w:color="auto" w:fill="FFFFFF"/>
+        </w:rPr>
+        <w:t>”</w:t>
       </w:r>
     </w:p>
     <w:p>
@@ -668,19 +794,11 @@
         </w:rPr>
         <w:t xml:space="preserve">e.g. </w:t>
       </w:r>
-      <w:proofErr w:type="spellStart"/>
-      <w:r>
-        <w:rPr>
-          <w:lang w:val="en-GB"/>
-        </w:rPr>
-        <w:t>Linkedin</w:t>
-      </w:r>
-      <w:proofErr w:type="spellEnd"/>
-      <w:r>
-        <w:rPr>
-          <w:lang w:val="en-GB"/>
-        </w:rPr>
-        <w:t>, Twitter, Blog</w:t>
+      <w:r>
+        <w:rPr>
+          <w:lang w:val="en-GB"/>
+        </w:rPr>
+        <w:t>Linkedin, Twitter, Blog</w:t>
       </w:r>
       <w:r>
         <w:rPr>
@@ -724,19 +842,11 @@
         </w:rPr>
         <w:t xml:space="preserve">e.g. </w:t>
       </w:r>
-      <w:proofErr w:type="spellStart"/>
-      <w:r>
-        <w:rPr>
-          <w:lang w:val="en-GB"/>
-        </w:rPr>
-        <w:t>Youtube</w:t>
-      </w:r>
-      <w:proofErr w:type="spellEnd"/>
-      <w:r>
-        <w:rPr>
-          <w:lang w:val="en-GB"/>
-        </w:rPr>
-        <w:t>, Amazon</w:t>
+      <w:r>
+        <w:rPr>
+          <w:lang w:val="en-GB"/>
+        </w:rPr>
+        <w:t>Youtube, Amazon</w:t>
       </w:r>
       <w:r>
         <w:rPr>
@@ -904,43 +1014,26 @@
         <w:rPr>
           <w:lang w:val="en-GB"/>
         </w:rPr>
-        <w:t xml:space="preserve"> introverted or extroverted.</w:t>
-      </w:r>
-      <w:r>
-        <w:rPr>
-          <w:lang w:val="en-GB"/>
-        </w:rPr>
         <w:t xml:space="preserve"> </w:t>
       </w:r>
       <w:r>
         <w:rPr>
           <w:lang w:val="en-GB"/>
         </w:rPr>
-        <w:t>For this we will use the following tables:  users.csv</w:t>
-      </w:r>
-      <w:r>
-        <w:rPr>
-          <w:lang w:val="en-GB"/>
-        </w:rPr>
-        <w:t xml:space="preserve">, </w:t>
-      </w:r>
-      <w:r>
-        <w:rPr>
-          <w:lang w:val="en-GB"/>
-        </w:rPr>
-        <w:t>following.csv</w:t>
-      </w:r>
-      <w:r>
-        <w:rPr>
-          <w:lang w:val="en-GB"/>
-        </w:rPr>
-        <w:t>, entires.csv, likes.csv and comments.csv</w:t>
-      </w:r>
-      <w:r>
-        <w:rPr>
-          <w:lang w:val="en-GB"/>
-        </w:rPr>
-        <w:t>.</w:t>
+        <w:lastRenderedPageBreak/>
+        <w:t>introverted or extroverted.</w:t>
+      </w:r>
+      <w:r>
+        <w:rPr>
+          <w:lang w:val="en-GB"/>
+        </w:rPr>
+        <w:t xml:space="preserve"> </w:t>
+      </w:r>
+      <w:r>
+        <w:rPr>
+          <w:lang w:val="en-GB"/>
+        </w:rPr>
+        <w:t>For this we will use the following tables:  users.csv, following.csv, entires.csv, likes.csv and comments.csv.</w:t>
       </w:r>
     </w:p>
     <w:p>
@@ -997,10 +1090,7 @@
         </w:numPr>
       </w:pPr>
       <w:r>
-        <w:t>By</w:t>
-      </w:r>
-      <w:r>
-        <w:t xml:space="preserve"> identifying the different social circles, we can recommend new friends to users.</w:t>
+        <w:t>By identifying the different social circles, we can recommend new friends to users.</w:t>
       </w:r>
     </w:p>
     <w:p>
@@ -1054,13 +1144,7 @@
         </w:numPr>
       </w:pPr>
       <w:r>
-        <w:t xml:space="preserve">To identify the different </w:t>
-      </w:r>
-      <w:r>
-        <w:t>social circles</w:t>
-      </w:r>
-      <w:r>
-        <w:t xml:space="preserve">, we will use clustering based on the network graph. </w:t>
+        <w:t xml:space="preserve">To identify the different social circles, we will use clustering based on the network graph. </w:t>
       </w:r>
     </w:p>
     <w:p>

</xml_diff>